<commit_message>
Updated release notes with review comments and additional changes
</commit_message>
<xml_diff>
--- a/doc/release/HPC DME Release Notes 3.13.0.docx
+++ b/doc/release/HPC DME Release Notes 3.13.0.docx
@@ -3462,7 +3462,7 @@
                 <w:sz w:val="28"/>
                 <w:szCs w:val="28"/>
               </w:rPr>
-              <w:t xml:space="preserve">  </w:t>
+              <w:t xml:space="preserve"> </w:t>
             </w:r>
             <w:bookmarkStart w:id="15" w:name="OLE_LINK20"/>
             <w:r>
@@ -3484,7 +3484,21 @@
                 <w:sz w:val="28"/>
                 <w:szCs w:val="28"/>
               </w:rPr>
-              <w:t xml:space="preserve">enable the </w:t>
+              <w:t xml:space="preserve">enable </w:t>
+            </w:r>
+            <w:r>
+              <w:rPr>
+                <w:sz w:val="28"/>
+                <w:szCs w:val="28"/>
+              </w:rPr>
+              <w:t>group administrators to</w:t>
+            </w:r>
+            <w:r>
+              <w:rPr>
+                <w:sz w:val="28"/>
+                <w:szCs w:val="28"/>
+              </w:rPr>
+              <w:t xml:space="preserve"> </w:t>
             </w:r>
             <w:r>
               <w:rPr>
@@ -3499,37 +3513,9 @@
                 <w:sz w:val="28"/>
                 <w:szCs w:val="28"/>
               </w:rPr>
-              <w:t xml:space="preserve">. </w:t>
+              <w:t>.</w:t>
             </w:r>
             <w:bookmarkStart w:id="16" w:name="OLE_LINK77"/>
-            <w:r>
-              <w:rPr>
-                <w:sz w:val="28"/>
-                <w:szCs w:val="28"/>
-              </w:rPr>
-              <w:t xml:space="preserve">This is on top of the existing </w:t>
-            </w:r>
-            <w:r>
-              <w:rPr>
-                <w:sz w:val="28"/>
-                <w:szCs w:val="28"/>
-              </w:rPr>
-              <w:t>REST API option for Box download</w:t>
-            </w:r>
-            <w:r>
-              <w:rPr>
-                <w:sz w:val="28"/>
-                <w:szCs w:val="28"/>
-              </w:rPr>
-              <w:t>s</w:t>
-            </w:r>
-            <w:r>
-              <w:rPr>
-                <w:sz w:val="28"/>
-                <w:szCs w:val="28"/>
-              </w:rPr>
-              <w:t>.</w:t>
-            </w:r>
           </w:p>
           <w:bookmarkEnd w:id="16"/>
           <w:p>
@@ -3581,7 +3567,21 @@
                 <w:sz w:val="28"/>
                 <w:szCs w:val="28"/>
               </w:rPr>
-              <w:t>Enhanced the Data Object Registration API to optionally not update the metadata if the file already exists in DME.</w:t>
+              <w:t xml:space="preserve">Enhanced the </w:t>
+            </w:r>
+            <w:r>
+              <w:rPr>
+                <w:sz w:val="28"/>
+                <w:szCs w:val="28"/>
+              </w:rPr>
+              <w:t xml:space="preserve">Register Data File REST </w:t>
+            </w:r>
+            <w:r>
+              <w:rPr>
+                <w:sz w:val="28"/>
+                <w:szCs w:val="28"/>
+              </w:rPr>
+              <w:t>API to optionally not update the metadata if the file already exists in DME.</w:t>
             </w:r>
           </w:p>
           <w:bookmarkEnd w:id="7"/>
@@ -4237,16 +4237,6 @@
                 <w:szCs w:val="28"/>
               </w:rPr>
             </w:pPr>
-            <w:r>
-              <w:rPr>
-                <w:color w:val="000000" w:themeColor="text1"/>
-                <w:spacing w:val="-4"/>
-                <w:sz w:val="28"/>
-                <w:szCs w:val="28"/>
-                <w:shd w:val="clear" w:color="auto" w:fill="FFFFFF"/>
-              </w:rPr>
-              <w:t>.</w:t>
-            </w:r>
           </w:p>
           <w:bookmarkEnd w:id="3"/>
           <w:bookmarkEnd w:id="26"/>
@@ -5352,7 +5342,25 @@
                 <w:sz w:val="28"/>
                 <w:szCs w:val="28"/>
               </w:rPr>
-              <w:t>iRODS Open Source Data Management Software home page:</w:t>
+              <w:t xml:space="preserve">iRODS </w:t>
+            </w:r>
+            <w:proofErr w:type="gramStart"/>
+            <w:r>
+              <w:rPr>
+                <w:rFonts w:cstheme="minorHAnsi"/>
+                <w:sz w:val="28"/>
+                <w:szCs w:val="28"/>
+              </w:rPr>
+              <w:t>Open Source</w:t>
+            </w:r>
+            <w:proofErr w:type="gramEnd"/>
+            <w:r>
+              <w:rPr>
+                <w:rFonts w:cstheme="minorHAnsi"/>
+                <w:sz w:val="28"/>
+                <w:szCs w:val="28"/>
+              </w:rPr>
+              <w:t xml:space="preserve"> Data Management Software home page:</w:t>
             </w:r>
           </w:p>
           <w:p>

</xml_diff>